<commit_message>
dz01 - task 03 complit
</commit_message>
<xml_diff>
--- a/dz01.docx
+++ b/dz01.docx
@@ -56,9 +56,8 @@
       <w:pPr>
         <w:spacing w:after="0" w:line="240" w:lineRule="auto"/>
         <w:rPr>
-          <w:rFonts w:ascii="Times New Roman" w:eastAsia="Times New Roman" w:hAnsi="Times New Roman" w:cs="Times New Roman"/>
-          <w:sz w:val="24"/>
-          <w:szCs w:val="24"/>
+          <w:rFonts w:ascii="Arial" w:eastAsia="Times New Roman" w:hAnsi="Arial" w:cs="Arial"/>
+          <w:color w:val="000000"/>
           <w:lang w:eastAsia="ru-RU"/>
         </w:rPr>
       </w:pPr>
@@ -106,22 +105,16 @@
         </w:rPr>
         <w:t xml:space="preserve"> (1-3 задание).</w:t>
       </w:r>
-      <w:r>
-        <w:rPr>
-          <w:rFonts w:ascii="Arial" w:eastAsia="Times New Roman" w:hAnsi="Arial" w:cs="Arial"/>
-          <w:color w:val="000000"/>
-          <w:lang w:eastAsia="ru-RU"/>
-        </w:rPr>
-        <w:br/>
-      </w:r>
-      <w:r>
-        <w:rPr>
-          <w:rFonts w:ascii="Arial" w:eastAsia="Times New Roman" w:hAnsi="Arial" w:cs="Arial"/>
-          <w:color w:val="000000"/>
-          <w:lang w:eastAsia="ru-RU"/>
-        </w:rPr>
-        <w:br/>
-      </w:r>
+    </w:p>
+    <w:p>
+      <w:pPr>
+        <w:spacing w:after="0" w:line="240" w:lineRule="auto"/>
+        <w:rPr>
+          <w:rFonts w:ascii="Arial" w:eastAsia="Times New Roman" w:hAnsi="Arial" w:cs="Arial"/>
+          <w:color w:val="000000"/>
+          <w:lang w:eastAsia="ru-RU"/>
+        </w:rPr>
+      </w:pPr>
     </w:p>
     <w:p>
       <w:pPr>
@@ -207,6 +200,36 @@
         <w:t>Notebook</w:t>
       </w:r>
       <w:proofErr w:type="spellEnd"/>
+    </w:p>
+    <w:p>
+      <w:pPr>
+        <w:spacing w:after="0" w:line="240" w:lineRule="auto"/>
+        <w:rPr>
+          <w:rFonts w:ascii="Times New Roman" w:eastAsia="Times New Roman" w:hAnsi="Times New Roman" w:cs="Times New Roman"/>
+          <w:sz w:val="24"/>
+          <w:szCs w:val="24"/>
+          <w:lang w:eastAsia="ru-RU"/>
+        </w:rPr>
+      </w:pPr>
+    </w:p>
+    <w:p>
+      <w:pPr>
+        <w:spacing w:after="0" w:line="240" w:lineRule="auto"/>
+        <w:rPr>
+          <w:rFonts w:ascii="Arial" w:eastAsia="Times New Roman" w:hAnsi="Arial" w:cs="Arial"/>
+          <w:color w:val="000000"/>
+          <w:lang w:eastAsia="ru-RU"/>
+        </w:rPr>
+      </w:pPr>
+      <w:r>
+        <w:rPr>
+          <w:rFonts w:ascii="Arial" w:eastAsia="Times New Roman" w:hAnsi="Arial" w:cs="Arial"/>
+          <w:color w:val="000000"/>
+          <w:highlight w:val="yellow"/>
+          <w:lang w:eastAsia="ru-RU"/>
+        </w:rPr>
+        <w:t>ПРИМЕЧАНИЕ: считаю, что если есть реализованный функционал по решению уравнений, то нет необходимости решать их вручную, равно как и уже готовый код никто не переписывает заново, а использует готовые функции.</w:t>
+      </w:r>
     </w:p>
     <w:p>
       <w:pPr>
@@ -593,6 +616,7 @@
           <w:noProof/>
           <w:lang w:eastAsia="ru-RU"/>
         </w:rPr>
+        <w:lastRenderedPageBreak/>
         <w:drawing>
           <wp:inline distT="0" distB="0" distL="0" distR="0" wp14:anchorId="6530A9EC" wp14:editId="574FADE6">
             <wp:extent cx="5940425" cy="3611245"/>
@@ -973,16 +997,6 @@
     </w:p>
     <w:p>
       <w:pPr>
-        <w:spacing w:after="0" w:line="240" w:lineRule="auto"/>
-        <w:jc w:val="both"/>
-        <w:rPr>
-          <w:rFonts w:ascii="Times New Roman" w:eastAsia="Times New Roman" w:hAnsi="Times New Roman" w:cs="Times New Roman"/>
-          <w:sz w:val="24"/>
-          <w:szCs w:val="24"/>
-          <w:lang w:eastAsia="ru-RU"/>
-        </w:rPr>
-      </w:pPr>
-      <w:r>
         <w:rPr>
           <w:rFonts w:ascii="Arial" w:eastAsia="Times New Roman" w:hAnsi="Arial" w:cs="Arial"/>
           <w:b/>
@@ -990,16 +1004,7 @@
           <w:color w:val="000000"/>
           <w:lang w:eastAsia="ru-RU"/>
         </w:rPr>
-        <w:t>2.2.</w:t>
-      </w:r>
-      <w:r>
-        <w:rPr>
-          <w:rFonts w:ascii="Arial" w:eastAsia="Times New Roman" w:hAnsi="Arial" w:cs="Arial"/>
-          <w:color w:val="000000"/>
-          <w:lang w:eastAsia="ru-RU"/>
-        </w:rPr>
-        <w:t xml:space="preserve"> </w:t>
-      </w:r>
+      </w:pPr>
       <w:r>
         <w:rPr>
           <w:rFonts w:ascii="Arial" w:eastAsia="Times New Roman" w:hAnsi="Arial" w:cs="Arial"/>
@@ -1008,6 +1013,35 @@
           <w:color w:val="000000"/>
           <w:lang w:eastAsia="ru-RU"/>
         </w:rPr>
+        <w:br w:type="page"/>
+      </w:r>
+      <w:r>
+        <w:rPr>
+          <w:rFonts w:ascii="Arial" w:eastAsia="Times New Roman" w:hAnsi="Arial" w:cs="Arial"/>
+          <w:b/>
+          <w:bCs/>
+          <w:color w:val="000000"/>
+          <w:lang w:eastAsia="ru-RU"/>
+        </w:rPr>
+        <w:lastRenderedPageBreak/>
+        <w:t>2.2.</w:t>
+      </w:r>
+      <w:r>
+        <w:rPr>
+          <w:rFonts w:ascii="Arial" w:eastAsia="Times New Roman" w:hAnsi="Arial" w:cs="Arial"/>
+          <w:color w:val="000000"/>
+          <w:lang w:eastAsia="ru-RU"/>
+        </w:rPr>
+        <w:t xml:space="preserve"> </w:t>
+      </w:r>
+      <w:r>
+        <w:rPr>
+          <w:rFonts w:ascii="Arial" w:eastAsia="Times New Roman" w:hAnsi="Arial" w:cs="Arial"/>
+          <w:b/>
+          <w:bCs/>
+          <w:color w:val="000000"/>
+          <w:lang w:eastAsia="ru-RU"/>
+        </w:rPr>
         <w:t xml:space="preserve">Задание (на листочке) - </w:t>
       </w:r>
       <w:r>
@@ -1087,20 +1121,21 @@
         <w:spacing w:after="0" w:line="240" w:lineRule="auto"/>
         <w:jc w:val="both"/>
         <w:rPr>
-          <w:rFonts w:ascii="Times New Roman" w:eastAsia="Times New Roman" w:hAnsi="Times New Roman" w:cs="Times New Roman"/>
-          <w:sz w:val="24"/>
-          <w:szCs w:val="24"/>
-          <w:lang w:eastAsia="ru-RU"/>
-        </w:rPr>
-      </w:pPr>
-      <w:r>
-        <w:rPr>
           <w:rFonts w:ascii="Arial" w:eastAsia="Times New Roman" w:hAnsi="Arial" w:cs="Arial"/>
           <w:color w:val="000000"/>
           <w:sz w:val="36"/>
           <w:szCs w:val="36"/>
           <w:lang w:eastAsia="ru-RU"/>
         </w:rPr>
+      </w:pPr>
+      <w:r>
+        <w:rPr>
+          <w:rFonts w:ascii="Arial" w:eastAsia="Times New Roman" w:hAnsi="Arial" w:cs="Arial"/>
+          <w:color w:val="000000"/>
+          <w:sz w:val="36"/>
+          <w:szCs w:val="36"/>
+          <w:lang w:eastAsia="ru-RU"/>
+        </w:rPr>
         <w:t>x – y/5 = 0</w:t>
       </w:r>
     </w:p>
@@ -1109,9 +1144,74 @@
         <w:spacing w:after="0" w:line="240" w:lineRule="auto"/>
         <w:jc w:val="both"/>
         <w:rPr>
-          <w:rFonts w:ascii="Times New Roman" w:eastAsia="Times New Roman" w:hAnsi="Times New Roman" w:cs="Times New Roman"/>
-          <w:sz w:val="24"/>
-          <w:szCs w:val="24"/>
+          <w:rFonts w:ascii="Arial" w:eastAsia="Times New Roman" w:hAnsi="Arial" w:cs="Arial"/>
+          <w:color w:val="000000"/>
+          <w:sz w:val="36"/>
+          <w:szCs w:val="36"/>
+          <w:lang w:eastAsia="ru-RU"/>
+        </w:rPr>
+      </w:pPr>
+      <w:r>
+        <w:rPr>
+          <w:noProof/>
+          <w:lang w:eastAsia="ru-RU"/>
+        </w:rPr>
+        <w:drawing>
+          <wp:inline distT="0" distB="0" distL="0" distR="0" wp14:anchorId="208C327A" wp14:editId="2E09EC21">
+            <wp:extent cx="2609850" cy="1704975"/>
+            <wp:effectExtent l="0" t="0" r="0" b="9525"/>
+            <wp:docPr id="8" name="Рисунок 8"/>
+            <wp:cNvGraphicFramePr>
+              <a:graphicFrameLocks xmlns:a="http://schemas.openxmlformats.org/drawingml/2006/main" noChangeAspect="1"/>
+            </wp:cNvGraphicFramePr>
+            <a:graphic xmlns:a="http://schemas.openxmlformats.org/drawingml/2006/main">
+              <a:graphicData uri="http://schemas.openxmlformats.org/drawingml/2006/picture">
+                <pic:pic xmlns:pic="http://schemas.openxmlformats.org/drawingml/2006/picture">
+                  <pic:nvPicPr>
+                    <pic:cNvPr id="1" name=""/>
+                    <pic:cNvPicPr/>
+                  </pic:nvPicPr>
+                  <pic:blipFill>
+                    <a:blip r:embed="rId11"/>
+                    <a:stretch>
+                      <a:fillRect/>
+                    </a:stretch>
+                  </pic:blipFill>
+                  <pic:spPr>
+                    <a:xfrm>
+                      <a:off x="0" y="0"/>
+                      <a:ext cx="2609850" cy="1704975"/>
+                    </a:xfrm>
+                    <a:prstGeom prst="rect">
+                      <a:avLst/>
+                    </a:prstGeom>
+                  </pic:spPr>
+                </pic:pic>
+              </a:graphicData>
+            </a:graphic>
+          </wp:inline>
+        </w:drawing>
+      </w:r>
+    </w:p>
+    <w:p>
+      <w:pPr>
+        <w:spacing w:after="0" w:line="240" w:lineRule="auto"/>
+        <w:jc w:val="both"/>
+        <w:rPr>
+          <w:rFonts w:ascii="Times New Roman" w:eastAsia="Times New Roman" w:hAnsi="Times New Roman" w:cs="Times New Roman"/>
+          <w:sz w:val="24"/>
+          <w:szCs w:val="24"/>
+          <w:lang w:eastAsia="ru-RU"/>
+        </w:rPr>
+      </w:pPr>
+    </w:p>
+    <w:p>
+      <w:pPr>
+        <w:spacing w:after="0" w:line="240" w:lineRule="auto"/>
+        <w:jc w:val="both"/>
+        <w:rPr>
+          <w:rFonts w:ascii="Arial" w:eastAsia="Times New Roman" w:hAnsi="Arial" w:cs="Arial"/>
+          <w:color w:val="000000"/>
           <w:lang w:eastAsia="ru-RU"/>
         </w:rPr>
       </w:pPr>
@@ -1129,6 +1229,27 @@
         <w:spacing w:after="0" w:line="240" w:lineRule="auto"/>
         <w:jc w:val="both"/>
         <w:rPr>
+          <w:rFonts w:ascii="Times New Roman" w:eastAsia="Times New Roman" w:hAnsi="Times New Roman" w:cs="Times New Roman"/>
+          <w:sz w:val="24"/>
+          <w:szCs w:val="24"/>
+          <w:lang w:eastAsia="ru-RU"/>
+        </w:rPr>
+      </w:pPr>
+      <w:r>
+        <w:rPr>
+          <w:rFonts w:ascii="Arial" w:eastAsia="Times New Roman" w:hAnsi="Arial" w:cs="Arial"/>
+          <w:color w:val="000000"/>
+          <w:highlight w:val="yellow"/>
+          <w:lang w:eastAsia="ru-RU"/>
+        </w:rPr>
+        <w:t>Нелинейная</w:t>
+      </w:r>
+    </w:p>
+    <w:p>
+      <w:pPr>
+        <w:spacing w:after="0" w:line="240" w:lineRule="auto"/>
+        <w:jc w:val="both"/>
+        <w:rPr>
           <w:rFonts w:ascii="Arial" w:eastAsia="Times New Roman" w:hAnsi="Arial" w:cs="Arial"/>
           <w:color w:val="000000"/>
           <w:lang w:eastAsia="ru-RU"/>
@@ -1154,12 +1275,61 @@
           <w:lang w:eastAsia="ru-RU"/>
         </w:rPr>
       </w:pPr>
-      <w:bookmarkStart w:id="0" w:name="_GoBack"/>
-      <w:bookmarkEnd w:id="0"/>
-    </w:p>
-    <w:p>
-      <w:pPr>
-        <w:spacing w:after="0" w:line="240" w:lineRule="auto"/>
+      <w:r>
+        <w:rPr>
+          <w:rFonts w:ascii="Arial" w:eastAsia="Times New Roman" w:hAnsi="Arial" w:cs="Arial"/>
+          <w:color w:val="000000"/>
+          <w:highlight w:val="yellow"/>
+          <w:lang w:eastAsia="ru-RU"/>
+        </w:rPr>
+        <w:t>Нел</w:t>
+      </w:r>
+      <w:r>
+        <w:rPr>
+          <w:rFonts w:ascii="Arial" w:eastAsia="Times New Roman" w:hAnsi="Arial" w:cs="Arial"/>
+          <w:color w:val="000000"/>
+          <w:highlight w:val="yellow"/>
+          <w:lang w:eastAsia="ru-RU"/>
+        </w:rPr>
+        <w:t>инейное</w:t>
+      </w:r>
+    </w:p>
+    <w:p>
+      <w:pPr>
+        <w:spacing w:after="0" w:line="240" w:lineRule="auto"/>
+        <w:jc w:val="both"/>
+        <w:rPr>
+          <w:rFonts w:ascii="Times New Roman" w:eastAsia="Times New Roman" w:hAnsi="Times New Roman" w:cs="Times New Roman"/>
+          <w:sz w:val="24"/>
+          <w:szCs w:val="24"/>
+          <w:lang w:eastAsia="ru-RU"/>
+        </w:rPr>
+      </w:pPr>
+      <w:r>
+        <w:rPr>
+          <w:rFonts w:ascii="Arial" w:eastAsia="Times New Roman" w:hAnsi="Arial" w:cs="Arial"/>
+          <w:color w:val="000000"/>
+          <w:highlight w:val="yellow"/>
+          <w:lang w:eastAsia="ru-RU"/>
+        </w:rPr>
+        <w:t>Линейное</w:t>
+      </w:r>
+    </w:p>
+    <w:p>
+      <w:pPr>
+        <w:spacing w:after="0" w:line="240" w:lineRule="auto"/>
+        <w:jc w:val="both"/>
+        <w:rPr>
+          <w:rFonts w:ascii="Arial" w:eastAsia="Times New Roman" w:hAnsi="Arial" w:cs="Arial"/>
+          <w:color w:val="000000"/>
+          <w:lang w:eastAsia="ru-RU"/>
+        </w:rPr>
+      </w:pPr>
+    </w:p>
+    <w:p>
+      <w:pPr>
+        <w:spacing w:after="0" w:line="240" w:lineRule="auto"/>
+        <w:jc w:val="both"/>
         <w:rPr>
           <w:rFonts w:ascii="Times New Roman" w:eastAsia="Times New Roman" w:hAnsi="Times New Roman" w:cs="Times New Roman"/>
           <w:sz w:val="24"/>
@@ -1251,6 +1421,55 @@
         <w:spacing w:after="0" w:line="240" w:lineRule="auto"/>
         <w:jc w:val="both"/>
         <w:rPr>
+          <w:rFonts w:ascii="Arial" w:eastAsia="Times New Roman" w:hAnsi="Arial" w:cs="Arial"/>
+          <w:color w:val="000000"/>
+          <w:lang w:eastAsia="ru-RU"/>
+        </w:rPr>
+      </w:pPr>
+      <w:r>
+        <w:rPr>
+          <w:rFonts w:ascii="Arial" w:eastAsia="Times New Roman" w:hAnsi="Arial" w:cs="Arial"/>
+          <w:color w:val="000000"/>
+          <w:highlight w:val="yellow"/>
+          <w:lang w:eastAsia="ru-RU"/>
+        </w:rPr>
+        <w:t>Ответ: 6 и 8. (a*b=48;</w:t>
+      </w:r>
+      <w:r>
+        <w:rPr>
+          <w:rFonts w:ascii="Arial" w:eastAsia="Times New Roman" w:hAnsi="Arial" w:cs="Arial"/>
+          <w:color w:val="000000"/>
+          <w:highlight w:val="yellow"/>
+          <w:lang w:eastAsia="ru-RU"/>
+        </w:rPr>
+        <w:t xml:space="preserve"> </w:t>
+      </w:r>
+      <w:proofErr w:type="spellStart"/>
+      <w:r>
+        <w:rPr>
+          <w:rFonts w:ascii="Arial" w:eastAsia="Times New Roman" w:hAnsi="Arial" w:cs="Arial"/>
+          <w:color w:val="000000"/>
+          <w:highlight w:val="yellow"/>
+          <w:lang w:eastAsia="ru-RU"/>
+        </w:rPr>
+        <w:t>a+b</w:t>
+      </w:r>
+      <w:proofErr w:type="spellEnd"/>
+      <w:r>
+        <w:rPr>
+          <w:rFonts w:ascii="Arial" w:eastAsia="Times New Roman" w:hAnsi="Arial" w:cs="Arial"/>
+          <w:color w:val="000000"/>
+          <w:highlight w:val="yellow"/>
+          <w:lang w:eastAsia="ru-RU"/>
+        </w:rPr>
+        <w:t>=14)</w:t>
+      </w:r>
+    </w:p>
+    <w:p>
+      <w:pPr>
+        <w:spacing w:after="0" w:line="240" w:lineRule="auto"/>
+        <w:jc w:val="both"/>
+        <w:rPr>
           <w:rFonts w:ascii="Times New Roman" w:eastAsia="Times New Roman" w:hAnsi="Times New Roman" w:cs="Times New Roman"/>
           <w:sz w:val="24"/>
           <w:szCs w:val="24"/>
@@ -1288,7 +1507,6 @@
           <w:color w:val="000000"/>
           <w:lang w:eastAsia="ru-RU"/>
         </w:rPr>
-        <w:lastRenderedPageBreak/>
         <w:t>4. Задание (в программе):</w:t>
       </w:r>
     </w:p>
@@ -1297,19 +1515,28 @@
         <w:spacing w:after="0" w:line="240" w:lineRule="auto"/>
         <w:jc w:val="both"/>
         <w:rPr>
-          <w:rFonts w:ascii="Times New Roman" w:eastAsia="Times New Roman" w:hAnsi="Times New Roman" w:cs="Times New Roman"/>
-          <w:sz w:val="24"/>
-          <w:szCs w:val="24"/>
-          <w:lang w:eastAsia="ru-RU"/>
-        </w:rPr>
-      </w:pPr>
-      <w:r>
-        <w:rPr>
-          <w:rFonts w:ascii="Arial" w:eastAsia="Times New Roman" w:hAnsi="Arial" w:cs="Arial"/>
-          <w:color w:val="000000"/>
-          <w:lang w:eastAsia="ru-RU"/>
-        </w:rPr>
-        <w:t>Постройте на одном графике две кривые y(x) для функции двух переменной y(</w:t>
+          <w:rFonts w:ascii="Arial" w:eastAsia="Times New Roman" w:hAnsi="Arial" w:cs="Arial"/>
+          <w:color w:val="000000"/>
+          <w:lang w:eastAsia="ru-RU"/>
+        </w:rPr>
+      </w:pPr>
+      <w:r>
+        <w:rPr>
+          <w:rFonts w:ascii="Arial" w:eastAsia="Times New Roman" w:hAnsi="Arial" w:cs="Arial"/>
+          <w:color w:val="000000"/>
+          <w:lang w:eastAsia="ru-RU"/>
+        </w:rPr>
+        <w:t>Постройт</w:t>
+      </w:r>
+      <w:bookmarkStart w:id="0" w:name="_GoBack"/>
+      <w:bookmarkEnd w:id="0"/>
+      <w:r>
+        <w:rPr>
+          <w:rFonts w:ascii="Arial" w:eastAsia="Times New Roman" w:hAnsi="Arial" w:cs="Arial"/>
+          <w:color w:val="000000"/>
+          <w:lang w:eastAsia="ru-RU"/>
+        </w:rPr>
+        <w:t>е на одном графике две кривые y(x) для функции двух переменной y(</w:t>
       </w:r>
       <w:proofErr w:type="spellStart"/>
       <w:proofErr w:type="gramStart"/>
@@ -1368,7 +1595,91 @@
         <w:t>), взяв для одной кривой значение k=1, а для другой – любое другое k, не равное 1.</w:t>
       </w:r>
     </w:p>
-    <w:p/>
+    <w:p>
+      <w:pPr>
+        <w:spacing w:after="0" w:line="240" w:lineRule="auto"/>
+        <w:jc w:val="both"/>
+        <w:rPr>
+          <w:rFonts w:ascii="Arial" w:eastAsia="Times New Roman" w:hAnsi="Arial" w:cs="Arial"/>
+          <w:color w:val="000000"/>
+          <w:lang w:eastAsia="ru-RU"/>
+        </w:rPr>
+      </w:pPr>
+    </w:p>
+    <w:p>
+      <w:pPr>
+        <w:spacing w:after="0" w:line="240" w:lineRule="auto"/>
+        <w:jc w:val="both"/>
+        <w:rPr>
+          <w:rFonts w:ascii="Times New Roman" w:eastAsia="Times New Roman" w:hAnsi="Times New Roman" w:cs="Times New Roman"/>
+          <w:sz w:val="24"/>
+          <w:szCs w:val="24"/>
+          <w:lang w:val="en-US" w:eastAsia="ru-RU"/>
+        </w:rPr>
+      </w:pPr>
+      <w:r>
+        <w:rPr>
+          <w:rFonts w:ascii="Times New Roman" w:eastAsia="Times New Roman" w:hAnsi="Times New Roman" w:cs="Times New Roman"/>
+          <w:sz w:val="24"/>
+          <w:szCs w:val="24"/>
+          <w:lang w:val="en-US" w:eastAsia="ru-RU"/>
+        </w:rPr>
+        <w:t>k=0.95</w:t>
+      </w:r>
+    </w:p>
+    <w:p>
+      <w:r>
+        <w:rPr>
+          <w:noProof/>
+          <w:lang w:eastAsia="ru-RU"/>
+        </w:rPr>
+        <w:drawing>
+          <wp:inline distT="0" distB="0" distL="0" distR="0" wp14:anchorId="722B22A9">
+            <wp:extent cx="4584700" cy="2755900"/>
+            <wp:effectExtent l="0" t="0" r="6350" b="6350"/>
+            <wp:docPr id="10" name="Рисунок 10"/>
+            <wp:cNvGraphicFramePr>
+              <a:graphicFrameLocks xmlns:a="http://schemas.openxmlformats.org/drawingml/2006/main" noChangeAspect="1"/>
+            </wp:cNvGraphicFramePr>
+            <a:graphic xmlns:a="http://schemas.openxmlformats.org/drawingml/2006/main">
+              <a:graphicData uri="http://schemas.openxmlformats.org/drawingml/2006/picture">
+                <pic:pic xmlns:pic="http://schemas.openxmlformats.org/drawingml/2006/picture">
+                  <pic:nvPicPr>
+                    <pic:cNvPr id="0" name="Picture 2"/>
+                    <pic:cNvPicPr>
+                      <a:picLocks noChangeAspect="1" noChangeArrowheads="1"/>
+                    </pic:cNvPicPr>
+                  </pic:nvPicPr>
+                  <pic:blipFill>
+                    <a:blip r:embed="rId12">
+                      <a:extLst>
+                        <a:ext uri="{28A0092B-C50C-407E-A947-70E740481C1C}">
+                          <a14:useLocalDpi xmlns:a14="http://schemas.microsoft.com/office/drawing/2010/main" val="0"/>
+                        </a:ext>
+                      </a:extLst>
+                    </a:blip>
+                    <a:srcRect/>
+                    <a:stretch>
+                      <a:fillRect/>
+                    </a:stretch>
+                  </pic:blipFill>
+                  <pic:spPr bwMode="auto">
+                    <a:xfrm>
+                      <a:off x="0" y="0"/>
+                      <a:ext cx="4584700" cy="2755900"/>
+                    </a:xfrm>
+                    <a:prstGeom prst="rect">
+                      <a:avLst/>
+                    </a:prstGeom>
+                    <a:noFill/>
+                  </pic:spPr>
+                </pic:pic>
+              </a:graphicData>
+            </a:graphic>
+          </wp:inline>
+        </w:drawing>
+      </w:r>
+    </w:p>
     <w:sectPr>
       <w:pgSz w:w="11906" w:h="16838"/>
       <w:pgMar w:top="1134" w:right="850" w:bottom="1134" w:left="1701" w:header="708" w:footer="708" w:gutter="0"/>

</xml_diff>